<commit_message>
Assignment 4: 3D shapes
</commit_message>
<xml_diff>
--- a/A04_3DShapes/A4 - 3D Shapes.docx
+++ b/A04_3DShapes/A4 - 3D Shapes.docx
@@ -324,7 +324,7 @@
           <w:sz w:val="28"/>
           <w:szCs w:val="28"/>
         </w:rPr>
-        <w:t>5</w:t>
+        <w:t>7</w:t>
       </w:r>
       <w:r>
         <w:rPr>
@@ -463,7 +463,7 @@
           <w:sz w:val="27"/>
           <w:szCs w:val="27"/>
         </w:rPr>
-        <w:t>21</w:t>
+        <w:t>19</w:t>
       </w:r>
       <w:r>
         <w:rPr>
@@ -484,8 +484,30 @@
           <w:sz w:val="27"/>
           <w:szCs w:val="27"/>
         </w:rPr>
-        <w:t xml:space="preserve"> 2015 at 23:59Hrs.</w:t>
-      </w:r>
+        <w:t xml:space="preserve"> 201</w:t>
+      </w:r>
+      <w:r>
+        <w:rPr>
+          <w:rFonts w:ascii="Times New Roman" w:eastAsia="Times New Roman" w:hAnsi="Times New Roman"/>
+          <w:b/>
+          <w:color w:val="000000"/>
+          <w:sz w:val="27"/>
+          <w:szCs w:val="27"/>
+        </w:rPr>
+        <w:t>7</w:t>
+      </w:r>
+      <w:r>
+        <w:rPr>
+          <w:rFonts w:ascii="Times New Roman" w:eastAsia="Times New Roman" w:hAnsi="Times New Roman"/>
+          <w:b/>
+          <w:color w:val="000000"/>
+          <w:sz w:val="27"/>
+          <w:szCs w:val="27"/>
+        </w:rPr>
+        <w:t xml:space="preserve"> at 23:59Hrs.</w:t>
+      </w:r>
+      <w:bookmarkStart w:id="0" w:name="_GoBack"/>
+      <w:bookmarkEnd w:id="0"/>
     </w:p>
     <w:p>
       <w:pPr>
@@ -1172,10 +1194,10 @@
             <v:path o:extrusionok="f" gradientshapeok="t" o:connecttype="rect"/>
             <o:lock v:ext="edit" aspectratio="t"/>
           </v:shapetype>
-          <v:shape id="_x0000_i1025" type="#_x0000_t75" style="width:189.7pt;height:224.75pt" o:ole="">
+          <v:shape id="_x0000_i1025" type="#_x0000_t75" style="width:189.5pt;height:225.2pt" o:ole="">
             <v:imagedata r:id="rId8" o:title=""/>
           </v:shape>
-          <o:OLEObject Type="Embed" ProgID="Unknown" ShapeID="_x0000_i1025" DrawAspect="Content" ObjectID="_1517076102" r:id="rId9"/>
+          <o:OLEObject Type="Embed" ProgID="Unknown" ShapeID="_x0000_i1025" DrawAspect="Content" ObjectID="_1548571789" r:id="rId9"/>
         </w:object>
       </w:r>
     </w:p>
@@ -1434,10 +1456,10 @@
       </w:pPr>
       <w:r>
         <w:object w:dxaOrig="11550" w:dyaOrig="15675">
-          <v:shape id="_x0000_i1026" type="#_x0000_t75" style="width:162.8pt;height:221pt" o:ole="">
+          <v:shape id="_x0000_i1026" type="#_x0000_t75" style="width:163pt;height:221.2pt" o:ole="">
             <v:imagedata r:id="rId10" o:title=""/>
           </v:shape>
-          <o:OLEObject Type="Embed" ProgID="Unknown" ShapeID="_x0000_i1026" DrawAspect="Content" ObjectID="_1517076103" r:id="rId11"/>
+          <o:OLEObject Type="Embed" ProgID="Unknown" ShapeID="_x0000_i1026" DrawAspect="Content" ObjectID="_1548571790" r:id="rId11"/>
         </w:object>
       </w:r>
     </w:p>
@@ -1766,10 +1788,10 @@
       </w:pPr>
       <w:r>
         <w:object w:dxaOrig="11550" w:dyaOrig="15675">
-          <v:shape id="_x0000_i1027" type="#_x0000_t75" style="width:160.3pt;height:215.35pt" o:ole="">
+          <v:shape id="_x0000_i1027" type="#_x0000_t75" style="width:160.7pt;height:215.4pt" o:ole="">
             <v:imagedata r:id="rId12" o:title=""/>
           </v:shape>
-          <o:OLEObject Type="Embed" ProgID="Unknown" ShapeID="_x0000_i1027" DrawAspect="Content" ObjectID="_1517076104" r:id="rId13"/>
+          <o:OLEObject Type="Embed" ProgID="Unknown" ShapeID="_x0000_i1027" DrawAspect="Content" ObjectID="_1548571791" r:id="rId13"/>
         </w:object>
       </w:r>
     </w:p>
@@ -1976,10 +1998,10 @@
       </w:pPr>
       <w:r>
         <w:object w:dxaOrig="11550" w:dyaOrig="11757">
-          <v:shape id="_x0000_i1028" type="#_x0000_t75" style="width:171.55pt;height:174.05pt" o:ole="">
+          <v:shape id="_x0000_i1028" type="#_x0000_t75" style="width:171.65pt;height:173.95pt" o:ole="">
             <v:imagedata r:id="rId14" o:title=""/>
           </v:shape>
-          <o:OLEObject Type="Embed" ProgID="Unknown" ShapeID="_x0000_i1028" DrawAspect="Content" ObjectID="_1517076105" r:id="rId15"/>
+          <o:OLEObject Type="Embed" ProgID="Unknown" ShapeID="_x0000_i1028" DrawAspect="Content" ObjectID="_1548571792" r:id="rId15"/>
         </w:object>
       </w:r>
     </w:p>
@@ -2174,10 +2196,10 @@
       </w:pPr>
       <w:r>
         <w:object w:dxaOrig="15400" w:dyaOrig="15675">
-          <v:shape id="_x0000_i1029" type="#_x0000_t75" style="width:205.35pt;height:209.1pt" o:ole="">
+          <v:shape id="_x0000_i1029" type="#_x0000_t75" style="width:205.65pt;height:209.1pt" o:ole="">
             <v:imagedata r:id="rId16" o:title=""/>
           </v:shape>
-          <o:OLEObject Type="Embed" ProgID="Unknown" ShapeID="_x0000_i1029" DrawAspect="Content" ObjectID="_1517076106" r:id="rId17"/>
+          <o:OLEObject Type="Embed" ProgID="Unknown" ShapeID="_x0000_i1029" DrawAspect="Content" ObjectID="_1548571793" r:id="rId17"/>
         </w:object>
       </w:r>
     </w:p>
@@ -2677,8 +2699,6 @@
         </w:rPr>
         <w:t>5</w:t>
       </w:r>
-      <w:bookmarkStart w:id="0" w:name="_GoBack"/>
-      <w:bookmarkEnd w:id="0"/>
       <w:r>
         <w:rPr>
           <w:rFonts w:ascii="Times New Roman" w:eastAsia="Times New Roman" w:hAnsi="Times New Roman"/>
@@ -7562,7 +7582,7 @@
 </file>
 
 <file path=customXml/itemProps1.xml><?xml version="1.0" encoding="utf-8"?>
-<ds:datastoreItem xmlns:ds="http://schemas.openxmlformats.org/officeDocument/2006/customXml" ds:itemID="{02A5867B-9AF1-461A-B752-7E0B7DBB0D95}">
+<ds:datastoreItem xmlns:ds="http://schemas.openxmlformats.org/officeDocument/2006/customXml" ds:itemID="{ABFBB754-D9EE-421B-8ED9-8B93145AB750}">
   <ds:schemaRefs>
     <ds:schemaRef ds:uri="http://schemas.openxmlformats.org/officeDocument/2006/bibliography"/>
   </ds:schemaRefs>

</xml_diff>